<commit_message>
Final Commit for Milestone 4 ready for grading
</commit_message>
<xml_diff>
--- a/milestones/ExperimentsReport.docx
+++ b/milestones/ExperimentsReport.docx
@@ -479,10 +479,7 @@
           </w:tcPr>
           <w:p>
             <w:r>
-              <w:t>Generation</w:t>
-            </w:r>
-            <w:r>
-              <w:t xml:space="preserve"> 224</w:t>
+              <w:t>Generation 224</w:t>
             </w:r>
           </w:p>
         </w:tc>
@@ -504,10 +501,7 @@
           </w:tcPr>
           <w:p>
             <w:r>
-              <w:t>Generation</w:t>
-            </w:r>
-            <w:r>
-              <w:t xml:space="preserve"> 166</w:t>
+              <w:t>Generation 166</w:t>
             </w:r>
           </w:p>
         </w:tc>
@@ -529,10 +523,7 @@
           </w:tcPr>
           <w:p>
             <w:r>
-              <w:t>Generation</w:t>
-            </w:r>
-            <w:r>
-              <w:t xml:space="preserve"> 247</w:t>
+              <w:t>Generation 247</w:t>
             </w:r>
           </w:p>
         </w:tc>
@@ -554,10 +545,7 @@
           </w:tcPr>
           <w:p>
             <w:r>
-              <w:t>Generation</w:t>
-            </w:r>
-            <w:r>
-              <w:t xml:space="preserve"> 206</w:t>
+              <w:t>Generation 206</w:t>
             </w:r>
           </w:p>
         </w:tc>
@@ -579,10 +567,7 @@
           </w:tcPr>
           <w:p>
             <w:r>
-              <w:t>Generation</w:t>
-            </w:r>
-            <w:r>
-              <w:t xml:space="preserve"> </w:t>
+              <w:t xml:space="preserve">Generation </w:t>
             </w:r>
             <w:r>
               <w:t>227</w:t>
@@ -607,10 +592,7 @@
           </w:tcPr>
           <w:p>
             <w:r>
-              <w:t>Generation</w:t>
-            </w:r>
-            <w:r>
-              <w:t xml:space="preserve"> </w:t>
+              <w:t xml:space="preserve">Generation </w:t>
             </w:r>
             <w:r>
               <w:t>205</w:t>
@@ -635,10 +617,7 @@
           </w:tcPr>
           <w:p>
             <w:r>
-              <w:t>Generation</w:t>
-            </w:r>
-            <w:r>
-              <w:t xml:space="preserve"> </w:t>
+              <w:t xml:space="preserve">Generation </w:t>
             </w:r>
             <w:r>
               <w:t>146</w:t>
@@ -663,10 +642,7 @@
           </w:tcPr>
           <w:p>
             <w:r>
-              <w:t>Generation</w:t>
-            </w:r>
-            <w:r>
-              <w:t xml:space="preserve"> </w:t>
+              <w:t xml:space="preserve">Generation </w:t>
             </w:r>
             <w:r>
               <w:t>182</w:t>
@@ -691,10 +667,7 @@
           </w:tcPr>
           <w:p>
             <w:r>
-              <w:t>Generation</w:t>
-            </w:r>
-            <w:r>
-              <w:t xml:space="preserve"> </w:t>
+              <w:t xml:space="preserve">Generation </w:t>
             </w:r>
             <w:r>
               <w:t>210</w:t>
@@ -704,7 +677,21 @@
       </w:tr>
     </w:tbl>
     <w:p/>
-    <w:p/>
+    <w:p>
+      <w:r>
+        <w:t>Max Variation: 101</w:t>
+      </w:r>
+    </w:p>
+    <w:p>
+      <w:r>
+        <w:t>The variation is about what I would have expected with no crossover.</w:t>
+      </w:r>
+    </w:p>
+    <w:p>
+      <w:r>
+        <w:t>The number of generations overall seems good, but I know it would be higher with no elitism.</w:t>
+      </w:r>
+    </w:p>
     <w:p>
       <w:r>
         <w:t>2. Repeat experiment #1, but use crossover (single crossover point) and mutation. What do you think will happen? How many generations does it appear to take to evolve a solution? What can you conclude from this?</w:t>
@@ -849,6 +836,7 @@
           </w:tcPr>
           <w:p>
             <w:r>
+              <w:lastRenderedPageBreak/>
               <w:t>Run 5</w:t>
             </w:r>
           </w:p>
@@ -924,7 +912,6 @@
           </w:tcPr>
           <w:p>
             <w:r>
-              <w:lastRenderedPageBreak/>
               <w:t>Run 8</w:t>
             </w:r>
           </w:p>
@@ -995,6 +982,11 @@
       </w:tr>
     </w:tbl>
     <w:p/>
+    <w:p>
+      <w:r>
+        <w:t>It gets to the desired fitness level much faster than without crossover. It takes roughly 40 generations, which means crossover greatly improves the speed by roughly 5 times.</w:t>
+      </w:r>
+    </w:p>
     <w:p>
       <w:r>
         <w:t>3. Repeat experiment #1, but with ONLY crossover (single crossover point) meaning you should set the mutation rate to 0. What do you think will happen? Run the experiment and report on your findings. Write down your best explanation of the results.</w:t>
@@ -1042,7 +1034,11 @@
         </w:drawing>
       </w:r>
     </w:p>
-    <w:p/>
+    <w:p>
+      <w:r>
+        <w:t>The fitness seems to improve but reaches a maximum fitness when all the chromosomes in the population are identical. I believe this is due to the elitism rate, which means that crossover from that chromosome will ultimately pass down through the entire generation.</w:t>
+      </w:r>
+    </w:p>
     <w:p/>
     <w:p>
       <w:r>
@@ -1228,6 +1224,7 @@
           </w:tcPr>
           <w:p>
             <w:r>
+              <w:lastRenderedPageBreak/>
               <w:t>selection</w:t>
             </w:r>
           </w:p>
@@ -1502,7 +1499,10 @@
           </w:tcPr>
           <w:p>
             <w:r>
-              <w:t>86</w:t>
+              <w:t>8</w:t>
+            </w:r>
+            <w:r>
+              <w:t>2</w:t>
             </w:r>
           </w:p>
         </w:tc>
@@ -1568,7 +1568,10 @@
           </w:tcPr>
           <w:p>
             <w:r>
-              <w:t>99</w:t>
+              <w:t>9</w:t>
+            </w:r>
+            <w:r>
+              <w:t>8</w:t>
             </w:r>
           </w:p>
         </w:tc>
@@ -1597,6 +1600,132 @@
       </w:tr>
     </w:tbl>
     <w:p/>
+    <w:p>
+      <w:r>
+        <w:rPr>
+          <w:noProof/>
+        </w:rPr>
+        <w:lastRenderedPageBreak/>
+        <w:drawing>
+          <wp:inline distT="0" distB="0" distL="0" distR="0" wp14:anchorId="1E4A7E8E" wp14:editId="7EC706AE">
+            <wp:extent cx="5943600" cy="2908300"/>
+            <wp:effectExtent l="0" t="0" r="0" b="6350"/>
+            <wp:docPr id="2" name="Picture 2" descr="Graphical user interface, text, application&#10;&#10;Description automatically generated"/>
+            <wp:cNvGraphicFramePr>
+              <a:graphicFrameLocks xmlns:a="http://schemas.openxmlformats.org/drawingml/2006/main" noChangeAspect="1"/>
+            </wp:cNvGraphicFramePr>
+            <a:graphic xmlns:a="http://schemas.openxmlformats.org/drawingml/2006/main">
+              <a:graphicData uri="http://schemas.openxmlformats.org/drawingml/2006/picture">
+                <pic:pic xmlns:pic="http://schemas.openxmlformats.org/drawingml/2006/picture">
+                  <pic:nvPicPr>
+                    <pic:cNvPr id="2" name="Picture 2" descr="Graphical user interface, text, application&#10;&#10;Description automatically generated"/>
+                    <pic:cNvPicPr/>
+                  </pic:nvPicPr>
+                  <pic:blipFill>
+                    <a:blip r:embed="rId5"/>
+                    <a:stretch>
+                      <a:fillRect/>
+                    </a:stretch>
+                  </pic:blipFill>
+                  <pic:spPr>
+                    <a:xfrm>
+                      <a:off x="0" y="0"/>
+                      <a:ext cx="5943600" cy="2908300"/>
+                    </a:xfrm>
+                    <a:prstGeom prst="rect">
+                      <a:avLst/>
+                    </a:prstGeom>
+                  </pic:spPr>
+                </pic:pic>
+              </a:graphicData>
+            </a:graphic>
+          </wp:inline>
+        </w:drawing>
+      </w:r>
+      <w:r>
+        <w:rPr>
+          <w:noProof/>
+        </w:rPr>
+        <w:drawing>
+          <wp:inline distT="0" distB="0" distL="0" distR="0" wp14:anchorId="535BBA4A" wp14:editId="2B85E0DD">
+            <wp:extent cx="5943600" cy="2908300"/>
+            <wp:effectExtent l="0" t="0" r="0" b="6350"/>
+            <wp:docPr id="4" name="Picture 4" descr="Graphical user interface, text, application&#10;&#10;Description automatically generated"/>
+            <wp:cNvGraphicFramePr>
+              <a:graphicFrameLocks xmlns:a="http://schemas.openxmlformats.org/drawingml/2006/main" noChangeAspect="1"/>
+            </wp:cNvGraphicFramePr>
+            <a:graphic xmlns:a="http://schemas.openxmlformats.org/drawingml/2006/main">
+              <a:graphicData uri="http://schemas.openxmlformats.org/drawingml/2006/picture">
+                <pic:pic xmlns:pic="http://schemas.openxmlformats.org/drawingml/2006/picture">
+                  <pic:nvPicPr>
+                    <pic:cNvPr id="4" name="Picture 4" descr="Graphical user interface, text, application&#10;&#10;Description automatically generated"/>
+                    <pic:cNvPicPr/>
+                  </pic:nvPicPr>
+                  <pic:blipFill>
+                    <a:blip r:embed="rId6"/>
+                    <a:stretch>
+                      <a:fillRect/>
+                    </a:stretch>
+                  </pic:blipFill>
+                  <pic:spPr>
+                    <a:xfrm>
+                      <a:off x="0" y="0"/>
+                      <a:ext cx="5943600" cy="2908300"/>
+                    </a:xfrm>
+                    <a:prstGeom prst="rect">
+                      <a:avLst/>
+                    </a:prstGeom>
+                  </pic:spPr>
+                </pic:pic>
+              </a:graphicData>
+            </a:graphic>
+          </wp:inline>
+        </w:drawing>
+      </w:r>
+    </w:p>
+    <w:p>
+      <w:r>
+        <w:rPr>
+          <w:noProof/>
+        </w:rPr>
+        <w:lastRenderedPageBreak/>
+        <w:drawing>
+          <wp:inline distT="0" distB="0" distL="0" distR="0" wp14:anchorId="0475CAFF" wp14:editId="25D24F1E">
+            <wp:extent cx="5943600" cy="2908300"/>
+            <wp:effectExtent l="0" t="0" r="0" b="6350"/>
+            <wp:docPr id="3" name="Picture 3" descr="Graphical user interface, application&#10;&#10;Description automatically generated"/>
+            <wp:cNvGraphicFramePr>
+              <a:graphicFrameLocks xmlns:a="http://schemas.openxmlformats.org/drawingml/2006/main" noChangeAspect="1"/>
+            </wp:cNvGraphicFramePr>
+            <a:graphic xmlns:a="http://schemas.openxmlformats.org/drawingml/2006/main">
+              <a:graphicData uri="http://schemas.openxmlformats.org/drawingml/2006/picture">
+                <pic:pic xmlns:pic="http://schemas.openxmlformats.org/drawingml/2006/picture">
+                  <pic:nvPicPr>
+                    <pic:cNvPr id="3" name="Picture 3" descr="Graphical user interface, application&#10;&#10;Description automatically generated"/>
+                    <pic:cNvPicPr/>
+                  </pic:nvPicPr>
+                  <pic:blipFill>
+                    <a:blip r:embed="rId7"/>
+                    <a:stretch>
+                      <a:fillRect/>
+                    </a:stretch>
+                  </pic:blipFill>
+                  <pic:spPr>
+                    <a:xfrm>
+                      <a:off x="0" y="0"/>
+                      <a:ext cx="5943600" cy="2908300"/>
+                    </a:xfrm>
+                    <a:prstGeom prst="rect">
+                      <a:avLst/>
+                    </a:prstGeom>
+                  </pic:spPr>
+                </pic:pic>
+              </a:graphicData>
+            </a:graphic>
+          </wp:inline>
+        </w:drawing>
+      </w:r>
+    </w:p>
     <w:sectPr>
       <w:pgSz w:w="12240" w:h="15840"/>
       <w:pgMar w:top="1440" w:right="1440" w:bottom="1440" w:left="1440" w:header="720" w:footer="720" w:gutter="0"/>
@@ -2010,6 +2139,7 @@
   <w:style w:type="character" w:default="1" w:styleId="DefaultParagraphFont">
     <w:name w:val="Default Paragraph Font"/>
     <w:uiPriority w:val="1"/>
+    <w:semiHidden/>
     <w:unhideWhenUsed/>
   </w:style>
   <w:style w:type="table" w:default="1" w:styleId="TableNormal">

</xml_diff>